<commit_message>
Corrigiendo Función de Actualizar Consentimiento
</commit_message>
<xml_diff>
--- a/formatos/FT-PA-GI-HC-199 FORMATO DE CONSENTIMIENTO INFORMADO DE sdffsfsd.docx
+++ b/formatos/FT-PA-GI-HC-199 FORMATO DE CONSENTIMIENTO INFORMADO DE sdffsfsd.docx
@@ -1141,8 +1141,19 @@
             </w:pPr>
             <w:r>
               <w:rPr/>
-              <w:t xml:space="preserve">dsfsdf sdf </w:t>
-            </w:r>
+              <w:t xml:space="preserve">dsfsdf sdf ffdg</w:t>
+            </w:r>
+            <w:br/>
+            <w:r>
+              <w:rPr/>
+              <w:t xml:space="preserve">gfdgdf</w:t>
+            </w:r>
+            <w:br/>
+            <w:r>
+              <w:rPr/>
+              <w:t xml:space="preserve">gfdññ--Z</w:t>
+            </w:r>
+            <w:br/>
           </w:p>
         </w:tc>
       </w:tr>
@@ -1474,7 +1485,7 @@
               <w:spacing w:before="29"/>
               <w:ind w:left="720" w:right="95"/>
               <w:rPr>
-                <w:rFonts w:ascii="Times New Roman" w:hAnsi="Times New Roman" w:cs="Times New Roman"/>
+                <w:rFonts w:cs="Arial"/>
                 <w:sz w:val="18"/>
                 <w:u w:val="single"/>
               </w:rPr>
@@ -1488,6 +1499,11 @@
             <w:r>
               <w:rPr/>
               <w:t xml:space="preserve">dfssd dsfsd dfs </w:t>
+            </w:r>
+            <w:br/>
+            <w:r>
+              <w:rPr/>
+              <w:t xml:space="preserve">hola</w:t>
             </w:r>
           </w:p>
         </w:tc>
@@ -1688,6 +1704,20 @@
               </w:rPr>
               <w:t xml:space="preserve">  </w:t>
             </w:r>
+            <w:r>
+              <w:rPr/>
+              <w:t xml:space="preserve">gfdhgf</w:t>
+            </w:r>
+            <w:br/>
+            <w:r>
+              <w:rPr/>
+              <w:t xml:space="preserve">- ggf</w:t>
+            </w:r>
+            <w:br/>
+            <w:r>
+              <w:rPr/>
+              <w:t xml:space="preserve">--fgh</w:t>
+            </w:r>
           </w:p>
         </w:tc>
       </w:tr>
@@ -2134,6 +2164,10 @@
                 <w:sz w:val="18"/>
               </w:rPr>
             </w:pPr>
+            <w:r>
+              <w:rPr/>
+              <w:t xml:space="preserve">hffgh</w:t>
+            </w:r>
           </w:p>
         </w:tc>
       </w:tr>
@@ -2588,6 +2622,10 @@
                 <w:szCs w:val="24"/>
               </w:rPr>
               <w:t xml:space="preserve"> </w:t>
+            </w:r>
+            <w:r>
+              <w:rPr/>
+              <w:t xml:space="preserve">gfhfg</w:t>
             </w:r>
           </w:p>
         </w:tc>
@@ -2974,7 +3012,7 @@
                 </mc:Choice>
                 <mc:Fallback>
                   <w:pict>
-                    <v:group w14:anchorId="419B2378" id="Grupo 6" o:spid="_x0000_s1026" style="width:210.2pt;height:.6pt;mso-position-horizontal-relative:char;mso-position-vertical-relative:line" coordsize="4204,12" o:gfxdata="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">
+                    <v:group w14:anchorId="7671EA78" id="Grupo 6" o:spid="_x0000_s1026" style="width:210.2pt;height:.6pt;mso-position-horizontal-relative:char;mso-position-vertical-relative:line" coordsize="4204,12" o:gfxdata="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">
                       <v:shape id="AutoShape 15" o:spid="_x0000_s1027" style="position:absolute;top:5;width:4204;height:2;visibility:visible;mso-wrap-style:square;v-text-anchor:top" coordsize="4204,2" o:gfxdata="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" path="m,l4000,t4,l4204,e" filled="f" strokeweight=".20003mm">
                         <v:path arrowok="t" o:connecttype="custom" o:connectlocs="0,0;4000,0;4004,0;4204,0" o:connectangles="0,0,0,0"/>
                       </v:shape>
@@ -4244,6 +4282,10 @@
                 <w:sz w:val="18"/>
               </w:rPr>
               <w:t xml:space="preserve"> </w:t>
+            </w:r>
+            <w:r>
+              <w:rPr/>
+              <w:t xml:space="preserve">hgfg</w:t>
             </w:r>
           </w:p>
         </w:tc>

</xml_diff>